<commit_message>
Ajout Courbe et MAJ Index
</commit_message>
<xml_diff>
--- a/Gestion/L0 Index des livrables.docx
+++ b/Gestion/L0 Index des livrables.docx
@@ -1,6 +1,6 @@
 
 <file path=word/document.xml><?xml version="1.0" encoding="utf-8"?>
-<w:document xmlns:wpc="http://schemas.microsoft.com/office/word/2010/wordprocessingCanvas" xmlns:cx="http://schemas.microsoft.com/office/drawing/2014/chartex" xmlns:cx1="http://schemas.microsoft.com/office/drawing/2015/9/8/chartex" xmlns:cx2="http://schemas.microsoft.com/office/drawing/2015/10/21/chartex" xmlns:mc="http://schemas.openxmlformats.org/markup-compatibility/2006" xmlns:o="urn:schemas-microsoft-com:office:office" xmlns:r="http://schemas.openxmlformats.org/officeDocument/2006/relationships" xmlns:m="http://schemas.openxmlformats.org/officeDocument/2006/math" xmlns:v="urn:schemas-microsoft-com:vml" xmlns:wp14="http://schemas.microsoft.com/office/word/2010/wordprocessingDrawing" xmlns:wp="http://schemas.openxmlformats.org/drawingml/2006/wordprocessingDrawing" xmlns:w10="urn:schemas-microsoft-com:office:word" xmlns:w="http://schemas.openxmlformats.org/wordprocessingml/2006/main" xmlns:w14="http://schemas.microsoft.com/office/word/2010/wordml" xmlns:w15="http://schemas.microsoft.com/office/word/2012/wordml" xmlns:w16se="http://schemas.microsoft.com/office/word/2015/wordml/symex" xmlns:wpg="http://schemas.microsoft.com/office/word/2010/wordprocessingGroup" xmlns:wpi="http://schemas.microsoft.com/office/word/2010/wordprocessingInk" xmlns:wne="http://schemas.microsoft.com/office/word/2006/wordml" xmlns:wps="http://schemas.microsoft.com/office/word/2010/wordprocessingShape" mc:Ignorable="w14 w15 w16se wp14">
+<w:document xmlns:wpc="http://schemas.microsoft.com/office/word/2010/wordprocessingCanvas" xmlns:cx="http://schemas.microsoft.com/office/drawing/2014/chartex" xmlns:cx1="http://schemas.microsoft.com/office/drawing/2015/9/8/chartex" xmlns:cx2="http://schemas.microsoft.com/office/drawing/2015/10/21/chartex" xmlns:cx3="http://schemas.microsoft.com/office/drawing/2016/5/9/chartex" xmlns:cx4="http://schemas.microsoft.com/office/drawing/2016/5/10/chartex" xmlns:cx5="http://schemas.microsoft.com/office/drawing/2016/5/11/chartex" xmlns:mc="http://schemas.openxmlformats.org/markup-compatibility/2006" xmlns:o="urn:schemas-microsoft-com:office:office" xmlns:r="http://schemas.openxmlformats.org/officeDocument/2006/relationships" xmlns:m="http://schemas.openxmlformats.org/officeDocument/2006/math" xmlns:v="urn:schemas-microsoft-com:vml" xmlns:wp14="http://schemas.microsoft.com/office/word/2010/wordprocessingDrawing" xmlns:wp="http://schemas.openxmlformats.org/drawingml/2006/wordprocessingDrawing" xmlns:w10="urn:schemas-microsoft-com:office:word" xmlns:w="http://schemas.openxmlformats.org/wordprocessingml/2006/main" xmlns:w14="http://schemas.microsoft.com/office/word/2010/wordml" xmlns:w15="http://schemas.microsoft.com/office/word/2012/wordml" xmlns:w16se="http://schemas.microsoft.com/office/word/2015/wordml/symex" xmlns:wpg="http://schemas.microsoft.com/office/word/2010/wordprocessingGroup" xmlns:wpi="http://schemas.microsoft.com/office/word/2010/wordprocessingInk" xmlns:wne="http://schemas.microsoft.com/office/word/2006/wordml" xmlns:wps="http://schemas.microsoft.com/office/word/2010/wordprocessingShape" mc:Ignorable="w14 w15 w16se wp14">
   <w:body>
     <w:p>
       <w:pPr>
@@ -316,76 +316,48 @@
         <w:rPr>
           <w:lang w:val="en-US"/>
         </w:rPr>
-        <w:t xml:space="preserve">Alexandre </w:t>
-      </w:r>
-      <w:proofErr w:type="spellStart"/>
-      <w:r>
+        <w:t>Alexandre Thibeault – thia2</w:t>
+      </w:r>
+    </w:p>
+    <w:p>
+      <w:pPr>
+        <w:spacing w:after="0" w:line="240" w:lineRule="auto"/>
+        <w:jc w:val="center"/>
         <w:rPr>
           <w:lang w:val="en-US"/>
         </w:rPr>
-        <w:t>Thibeault</w:t>
-      </w:r>
-      <w:proofErr w:type="spellEnd"/>
+      </w:pPr>
       <w:r>
         <w:rPr>
           <w:lang w:val="en-US"/>
         </w:rPr>
-        <w:t xml:space="preserve"> – thia2</w:t>
-      </w:r>
-    </w:p>
-    <w:p>
-      <w:pPr>
-        <w:spacing w:after="0" w:line="240" w:lineRule="auto"/>
-        <w:jc w:val="center"/>
+        <w:t xml:space="preserve"> Gabriel Guilmain – </w:t>
+      </w:r>
+      <w:r>
         <w:rPr>
           <w:lang w:val="en-US"/>
         </w:rPr>
-      </w:pPr>
-      <w:r>
+        <w:t>guig2709</w:t>
+      </w:r>
+    </w:p>
+    <w:p>
+      <w:pPr>
+        <w:spacing w:after="0" w:line="240" w:lineRule="auto"/>
+        <w:jc w:val="center"/>
         <w:rPr>
           <w:lang w:val="en-US"/>
         </w:rPr>
-        <w:t xml:space="preserve"> Gabriel </w:t>
-      </w:r>
-      <w:proofErr w:type="spellStart"/>
+      </w:pPr>
       <w:r>
         <w:rPr>
           <w:lang w:val="en-US"/>
         </w:rPr>
-        <w:t>Guilmain</w:t>
-      </w:r>
-      <w:proofErr w:type="spellEnd"/>
+        <w:t xml:space="preserve">Luis Felipe Anillo – </w:t>
+      </w:r>
       <w:r>
         <w:rPr>
           <w:lang w:val="en-US"/>
         </w:rPr>
-        <w:t xml:space="preserve"> – </w:t>
-      </w:r>
-      <w:r>
-        <w:rPr>
-          <w:lang w:val="en-US"/>
-        </w:rPr>
-        <w:t>guig2709</w:t>
-      </w:r>
-    </w:p>
-    <w:p>
-      <w:pPr>
-        <w:spacing w:after="0" w:line="240" w:lineRule="auto"/>
-        <w:jc w:val="center"/>
-        <w:rPr>
-          <w:lang w:val="en-US"/>
-        </w:rPr>
-      </w:pPr>
-      <w:r>
-        <w:rPr>
-          <w:lang w:val="en-US"/>
-        </w:rPr>
-        <w:t xml:space="preserve">Luis Felipe Anillo – </w:t>
-      </w:r>
-      <w:r>
-        <w:rPr>
-          <w:lang w:val="en-US"/>
-        </w:rPr>
         <w:t>anil2301</w:t>
       </w:r>
     </w:p>
@@ -395,15 +367,7 @@
         <w:jc w:val="center"/>
       </w:pPr>
       <w:r>
-        <w:t xml:space="preserve">Louis-Philippe </w:t>
-      </w:r>
-      <w:proofErr w:type="spellStart"/>
-      <w:r>
-        <w:t>Bardier</w:t>
-      </w:r>
-      <w:proofErr w:type="spellEnd"/>
-      <w:r>
-        <w:t xml:space="preserve"> –</w:t>
+        <w:t>Louis-Philippe Bardier –</w:t>
       </w:r>
       <w:r>
         <w:t xml:space="preserve"> barl2407</w:t>
@@ -1257,8 +1221,6 @@
         </w:rPr>
         <w:t>L1 Gantt Note : Explication Gantt (pourquoi pas beaucoup de détail)</w:t>
       </w:r>
-      <w:bookmarkStart w:id="0" w:name="_GoBack"/>
-      <w:bookmarkEnd w:id="0"/>
       <w:r>
         <w:rPr>
           <w:rFonts w:ascii="Calibri" w:eastAsiaTheme="minorHAnsi" w:hAnsi="Calibri" w:cs="Calibri"/>
@@ -1311,12 +1273,13 @@
       <w:r>
         <w:rPr>
           <w:rFonts w:ascii="Calibri" w:eastAsiaTheme="minorHAnsi" w:hAnsi="Calibri" w:cs="Calibri"/>
-          <w:color w:val="FF0000"/>
-          <w:sz w:val="22"/>
-          <w:szCs w:val="22"/>
-        </w:rPr>
-        <w:t>A faire</w:t>
-      </w:r>
+          <w:sz w:val="22"/>
+          <w:szCs w:val="22"/>
+        </w:rPr>
+        <w:t>Courbe d’avancement du travail selon un temps estimé</w:t>
+      </w:r>
+      <w:bookmarkStart w:id="0" w:name="_GoBack"/>
+      <w:bookmarkEnd w:id="0"/>
     </w:p>
     <w:p>
       <w:pPr>
@@ -1422,7 +1385,7 @@
 </file>
 
 <file path=word/endnotes.xml><?xml version="1.0" encoding="utf-8"?>
-<w:endnotes xmlns:wpc="http://schemas.microsoft.com/office/word/2010/wordprocessingCanvas" xmlns:cx="http://schemas.microsoft.com/office/drawing/2014/chartex" xmlns:cx1="http://schemas.microsoft.com/office/drawing/2015/9/8/chartex" xmlns:cx2="http://schemas.microsoft.com/office/drawing/2015/10/21/chartex" xmlns:mc="http://schemas.openxmlformats.org/markup-compatibility/2006" xmlns:o="urn:schemas-microsoft-com:office:office" xmlns:r="http://schemas.openxmlformats.org/officeDocument/2006/relationships" xmlns:m="http://schemas.openxmlformats.org/officeDocument/2006/math" xmlns:v="urn:schemas-microsoft-com:vml" xmlns:wp14="http://schemas.microsoft.com/office/word/2010/wordprocessingDrawing" xmlns:wp="http://schemas.openxmlformats.org/drawingml/2006/wordprocessingDrawing" xmlns:w10="urn:schemas-microsoft-com:office:word" xmlns:w="http://schemas.openxmlformats.org/wordprocessingml/2006/main" xmlns:w14="http://schemas.microsoft.com/office/word/2010/wordml" xmlns:w15="http://schemas.microsoft.com/office/word/2012/wordml" xmlns:w16se="http://schemas.microsoft.com/office/word/2015/wordml/symex" xmlns:wpg="http://schemas.microsoft.com/office/word/2010/wordprocessingGroup" xmlns:wpi="http://schemas.microsoft.com/office/word/2010/wordprocessingInk" xmlns:wne="http://schemas.microsoft.com/office/word/2006/wordml" xmlns:wps="http://schemas.microsoft.com/office/word/2010/wordprocessingShape" mc:Ignorable="w14 w15 w16se wp14">
+<w:endnotes xmlns:wpc="http://schemas.microsoft.com/office/word/2010/wordprocessingCanvas" xmlns:cx="http://schemas.microsoft.com/office/drawing/2014/chartex" xmlns:cx1="http://schemas.microsoft.com/office/drawing/2015/9/8/chartex" xmlns:cx2="http://schemas.microsoft.com/office/drawing/2015/10/21/chartex" xmlns:cx3="http://schemas.microsoft.com/office/drawing/2016/5/9/chartex" xmlns:cx4="http://schemas.microsoft.com/office/drawing/2016/5/10/chartex" xmlns:cx5="http://schemas.microsoft.com/office/drawing/2016/5/11/chartex" xmlns:mc="http://schemas.openxmlformats.org/markup-compatibility/2006" xmlns:o="urn:schemas-microsoft-com:office:office" xmlns:r="http://schemas.openxmlformats.org/officeDocument/2006/relationships" xmlns:m="http://schemas.openxmlformats.org/officeDocument/2006/math" xmlns:v="urn:schemas-microsoft-com:vml" xmlns:wp14="http://schemas.microsoft.com/office/word/2010/wordprocessingDrawing" xmlns:wp="http://schemas.openxmlformats.org/drawingml/2006/wordprocessingDrawing" xmlns:w10="urn:schemas-microsoft-com:office:word" xmlns:w="http://schemas.openxmlformats.org/wordprocessingml/2006/main" xmlns:w14="http://schemas.microsoft.com/office/word/2010/wordml" xmlns:w15="http://schemas.microsoft.com/office/word/2012/wordml" xmlns:w16se="http://schemas.microsoft.com/office/word/2015/wordml/symex" xmlns:wpg="http://schemas.microsoft.com/office/word/2010/wordprocessingGroup" xmlns:wpi="http://schemas.microsoft.com/office/word/2010/wordprocessingInk" xmlns:wne="http://schemas.microsoft.com/office/word/2006/wordml" xmlns:wps="http://schemas.microsoft.com/office/word/2010/wordprocessingShape" mc:Ignorable="w14 w15 w16se wp14">
   <w:endnote w:type="separator" w:id="-1">
     <w:p>
       <w:pPr>
@@ -1447,7 +1410,7 @@
 </file>
 
 <file path=word/footer1.xml><?xml version="1.0" encoding="utf-8"?>
-<w:ftr xmlns:wpc="http://schemas.microsoft.com/office/word/2010/wordprocessingCanvas" xmlns:cx="http://schemas.microsoft.com/office/drawing/2014/chartex" xmlns:cx1="http://schemas.microsoft.com/office/drawing/2015/9/8/chartex" xmlns:cx2="http://schemas.microsoft.com/office/drawing/2015/10/21/chartex" xmlns:mc="http://schemas.openxmlformats.org/markup-compatibility/2006" xmlns:o="urn:schemas-microsoft-com:office:office" xmlns:r="http://schemas.openxmlformats.org/officeDocument/2006/relationships" xmlns:m="http://schemas.openxmlformats.org/officeDocument/2006/math" xmlns:v="urn:schemas-microsoft-com:vml" xmlns:wp14="http://schemas.microsoft.com/office/word/2010/wordprocessingDrawing" xmlns:wp="http://schemas.openxmlformats.org/drawingml/2006/wordprocessingDrawing" xmlns:w10="urn:schemas-microsoft-com:office:word" xmlns:w="http://schemas.openxmlformats.org/wordprocessingml/2006/main" xmlns:w14="http://schemas.microsoft.com/office/word/2010/wordml" xmlns:w15="http://schemas.microsoft.com/office/word/2012/wordml" xmlns:w16se="http://schemas.microsoft.com/office/word/2015/wordml/symex" xmlns:wpg="http://schemas.microsoft.com/office/word/2010/wordprocessingGroup" xmlns:wpi="http://schemas.microsoft.com/office/word/2010/wordprocessingInk" xmlns:wne="http://schemas.microsoft.com/office/word/2006/wordml" xmlns:wps="http://schemas.microsoft.com/office/word/2010/wordprocessingShape" mc:Ignorable="w14 w15 w16se wp14">
+<w:ftr xmlns:wpc="http://schemas.microsoft.com/office/word/2010/wordprocessingCanvas" xmlns:cx="http://schemas.microsoft.com/office/drawing/2014/chartex" xmlns:cx1="http://schemas.microsoft.com/office/drawing/2015/9/8/chartex" xmlns:cx2="http://schemas.microsoft.com/office/drawing/2015/10/21/chartex" xmlns:cx3="http://schemas.microsoft.com/office/drawing/2016/5/9/chartex" xmlns:cx4="http://schemas.microsoft.com/office/drawing/2016/5/10/chartex" xmlns:cx5="http://schemas.microsoft.com/office/drawing/2016/5/11/chartex" xmlns:mc="http://schemas.openxmlformats.org/markup-compatibility/2006" xmlns:o="urn:schemas-microsoft-com:office:office" xmlns:r="http://schemas.openxmlformats.org/officeDocument/2006/relationships" xmlns:m="http://schemas.openxmlformats.org/officeDocument/2006/math" xmlns:v="urn:schemas-microsoft-com:vml" xmlns:wp14="http://schemas.microsoft.com/office/word/2010/wordprocessingDrawing" xmlns:wp="http://schemas.openxmlformats.org/drawingml/2006/wordprocessingDrawing" xmlns:w10="urn:schemas-microsoft-com:office:word" xmlns:w="http://schemas.openxmlformats.org/wordprocessingml/2006/main" xmlns:w14="http://schemas.microsoft.com/office/word/2010/wordml" xmlns:w15="http://schemas.microsoft.com/office/word/2012/wordml" xmlns:w16se="http://schemas.microsoft.com/office/word/2015/wordml/symex" xmlns:wpg="http://schemas.microsoft.com/office/word/2010/wordprocessingGroup" xmlns:wpi="http://schemas.microsoft.com/office/word/2010/wordprocessingInk" xmlns:wne="http://schemas.microsoft.com/office/word/2006/wordml" xmlns:wps="http://schemas.microsoft.com/office/word/2010/wordprocessingShape" mc:Ignorable="w14 w15 w16se wp14">
   <w:p>
     <w:pPr>
       <w:pStyle w:val="Pieddepage"/>
@@ -1457,7 +1420,7 @@
 </file>
 
 <file path=word/footer2.xml><?xml version="1.0" encoding="utf-8"?>
-<w:ftr xmlns:wpc="http://schemas.microsoft.com/office/word/2010/wordprocessingCanvas" xmlns:cx="http://schemas.microsoft.com/office/drawing/2014/chartex" xmlns:cx1="http://schemas.microsoft.com/office/drawing/2015/9/8/chartex" xmlns:cx2="http://schemas.microsoft.com/office/drawing/2015/10/21/chartex" xmlns:mc="http://schemas.openxmlformats.org/markup-compatibility/2006" xmlns:o="urn:schemas-microsoft-com:office:office" xmlns:r="http://schemas.openxmlformats.org/officeDocument/2006/relationships" xmlns:m="http://schemas.openxmlformats.org/officeDocument/2006/math" xmlns:v="urn:schemas-microsoft-com:vml" xmlns:wp14="http://schemas.microsoft.com/office/word/2010/wordprocessingDrawing" xmlns:wp="http://schemas.openxmlformats.org/drawingml/2006/wordprocessingDrawing" xmlns:w10="urn:schemas-microsoft-com:office:word" xmlns:w="http://schemas.openxmlformats.org/wordprocessingml/2006/main" xmlns:w14="http://schemas.microsoft.com/office/word/2010/wordml" xmlns:w15="http://schemas.microsoft.com/office/word/2012/wordml" xmlns:w16se="http://schemas.microsoft.com/office/word/2015/wordml/symex" xmlns:wpg="http://schemas.microsoft.com/office/word/2010/wordprocessingGroup" xmlns:wpi="http://schemas.microsoft.com/office/word/2010/wordprocessingInk" xmlns:wne="http://schemas.microsoft.com/office/word/2006/wordml" xmlns:wps="http://schemas.microsoft.com/office/word/2010/wordprocessingShape" mc:Ignorable="w14 w15 w16se wp14">
+<w:ftr xmlns:wpc="http://schemas.microsoft.com/office/word/2010/wordprocessingCanvas" xmlns:cx="http://schemas.microsoft.com/office/drawing/2014/chartex" xmlns:cx1="http://schemas.microsoft.com/office/drawing/2015/9/8/chartex" xmlns:cx2="http://schemas.microsoft.com/office/drawing/2015/10/21/chartex" xmlns:cx3="http://schemas.microsoft.com/office/drawing/2016/5/9/chartex" xmlns:cx4="http://schemas.microsoft.com/office/drawing/2016/5/10/chartex" xmlns:cx5="http://schemas.microsoft.com/office/drawing/2016/5/11/chartex" xmlns:mc="http://schemas.openxmlformats.org/markup-compatibility/2006" xmlns:o="urn:schemas-microsoft-com:office:office" xmlns:r="http://schemas.openxmlformats.org/officeDocument/2006/relationships" xmlns:m="http://schemas.openxmlformats.org/officeDocument/2006/math" xmlns:v="urn:schemas-microsoft-com:vml" xmlns:wp14="http://schemas.microsoft.com/office/word/2010/wordprocessingDrawing" xmlns:wp="http://schemas.openxmlformats.org/drawingml/2006/wordprocessingDrawing" xmlns:w10="urn:schemas-microsoft-com:office:word" xmlns:w="http://schemas.openxmlformats.org/wordprocessingml/2006/main" xmlns:w14="http://schemas.microsoft.com/office/word/2010/wordml" xmlns:w15="http://schemas.microsoft.com/office/word/2012/wordml" xmlns:w16se="http://schemas.microsoft.com/office/word/2015/wordml/symex" xmlns:wpg="http://schemas.microsoft.com/office/word/2010/wordprocessingGroup" xmlns:wpi="http://schemas.microsoft.com/office/word/2010/wordprocessingInk" xmlns:wne="http://schemas.microsoft.com/office/word/2006/wordml" xmlns:wps="http://schemas.microsoft.com/office/word/2010/wordprocessingShape" mc:Ignorable="w14 w15 w16se wp14">
   <w:p>
     <w:pPr>
       <w:pStyle w:val="Pieddepage"/>
@@ -1467,7 +1430,7 @@
 </file>
 
 <file path=word/footer3.xml><?xml version="1.0" encoding="utf-8"?>
-<w:ftr xmlns:wpc="http://schemas.microsoft.com/office/word/2010/wordprocessingCanvas" xmlns:cx="http://schemas.microsoft.com/office/drawing/2014/chartex" xmlns:cx1="http://schemas.microsoft.com/office/drawing/2015/9/8/chartex" xmlns:cx2="http://schemas.microsoft.com/office/drawing/2015/10/21/chartex" xmlns:mc="http://schemas.openxmlformats.org/markup-compatibility/2006" xmlns:o="urn:schemas-microsoft-com:office:office" xmlns:r="http://schemas.openxmlformats.org/officeDocument/2006/relationships" xmlns:m="http://schemas.openxmlformats.org/officeDocument/2006/math" xmlns:v="urn:schemas-microsoft-com:vml" xmlns:wp14="http://schemas.microsoft.com/office/word/2010/wordprocessingDrawing" xmlns:wp="http://schemas.openxmlformats.org/drawingml/2006/wordprocessingDrawing" xmlns:w10="urn:schemas-microsoft-com:office:word" xmlns:w="http://schemas.openxmlformats.org/wordprocessingml/2006/main" xmlns:w14="http://schemas.microsoft.com/office/word/2010/wordml" xmlns:w15="http://schemas.microsoft.com/office/word/2012/wordml" xmlns:w16se="http://schemas.microsoft.com/office/word/2015/wordml/symex" xmlns:wpg="http://schemas.microsoft.com/office/word/2010/wordprocessingGroup" xmlns:wpi="http://schemas.microsoft.com/office/word/2010/wordprocessingInk" xmlns:wne="http://schemas.microsoft.com/office/word/2006/wordml" xmlns:wps="http://schemas.microsoft.com/office/word/2010/wordprocessingShape" mc:Ignorable="w14 w15 w16se wp14">
+<w:ftr xmlns:wpc="http://schemas.microsoft.com/office/word/2010/wordprocessingCanvas" xmlns:cx="http://schemas.microsoft.com/office/drawing/2014/chartex" xmlns:cx1="http://schemas.microsoft.com/office/drawing/2015/9/8/chartex" xmlns:cx2="http://schemas.microsoft.com/office/drawing/2015/10/21/chartex" xmlns:cx3="http://schemas.microsoft.com/office/drawing/2016/5/9/chartex" xmlns:cx4="http://schemas.microsoft.com/office/drawing/2016/5/10/chartex" xmlns:cx5="http://schemas.microsoft.com/office/drawing/2016/5/11/chartex" xmlns:mc="http://schemas.openxmlformats.org/markup-compatibility/2006" xmlns:o="urn:schemas-microsoft-com:office:office" xmlns:r="http://schemas.openxmlformats.org/officeDocument/2006/relationships" xmlns:m="http://schemas.openxmlformats.org/officeDocument/2006/math" xmlns:v="urn:schemas-microsoft-com:vml" xmlns:wp14="http://schemas.microsoft.com/office/word/2010/wordprocessingDrawing" xmlns:wp="http://schemas.openxmlformats.org/drawingml/2006/wordprocessingDrawing" xmlns:w10="urn:schemas-microsoft-com:office:word" xmlns:w="http://schemas.openxmlformats.org/wordprocessingml/2006/main" xmlns:w14="http://schemas.microsoft.com/office/word/2010/wordml" xmlns:w15="http://schemas.microsoft.com/office/word/2012/wordml" xmlns:w16se="http://schemas.microsoft.com/office/word/2015/wordml/symex" xmlns:wpg="http://schemas.microsoft.com/office/word/2010/wordprocessingGroup" xmlns:wpi="http://schemas.microsoft.com/office/word/2010/wordprocessingInk" xmlns:wne="http://schemas.microsoft.com/office/word/2006/wordml" xmlns:wps="http://schemas.microsoft.com/office/word/2010/wordprocessingShape" mc:Ignorable="w14 w15 w16se wp14">
   <w:p>
     <w:pPr>
       <w:pStyle w:val="Pieddepage"/>
@@ -1477,7 +1440,7 @@
 </file>
 
 <file path=word/footnotes.xml><?xml version="1.0" encoding="utf-8"?>
-<w:footnotes xmlns:wpc="http://schemas.microsoft.com/office/word/2010/wordprocessingCanvas" xmlns:cx="http://schemas.microsoft.com/office/drawing/2014/chartex" xmlns:cx1="http://schemas.microsoft.com/office/drawing/2015/9/8/chartex" xmlns:cx2="http://schemas.microsoft.com/office/drawing/2015/10/21/chartex" xmlns:mc="http://schemas.openxmlformats.org/markup-compatibility/2006" xmlns:o="urn:schemas-microsoft-com:office:office" xmlns:r="http://schemas.openxmlformats.org/officeDocument/2006/relationships" xmlns:m="http://schemas.openxmlformats.org/officeDocument/2006/math" xmlns:v="urn:schemas-microsoft-com:vml" xmlns:wp14="http://schemas.microsoft.com/office/word/2010/wordprocessingDrawing" xmlns:wp="http://schemas.openxmlformats.org/drawingml/2006/wordprocessingDrawing" xmlns:w10="urn:schemas-microsoft-com:office:word" xmlns:w="http://schemas.openxmlformats.org/wordprocessingml/2006/main" xmlns:w14="http://schemas.microsoft.com/office/word/2010/wordml" xmlns:w15="http://schemas.microsoft.com/office/word/2012/wordml" xmlns:w16se="http://schemas.microsoft.com/office/word/2015/wordml/symex" xmlns:wpg="http://schemas.microsoft.com/office/word/2010/wordprocessingGroup" xmlns:wpi="http://schemas.microsoft.com/office/word/2010/wordprocessingInk" xmlns:wne="http://schemas.microsoft.com/office/word/2006/wordml" xmlns:wps="http://schemas.microsoft.com/office/word/2010/wordprocessingShape" mc:Ignorable="w14 w15 w16se wp14">
+<w:footnotes xmlns:wpc="http://schemas.microsoft.com/office/word/2010/wordprocessingCanvas" xmlns:cx="http://schemas.microsoft.com/office/drawing/2014/chartex" xmlns:cx1="http://schemas.microsoft.com/office/drawing/2015/9/8/chartex" xmlns:cx2="http://schemas.microsoft.com/office/drawing/2015/10/21/chartex" xmlns:cx3="http://schemas.microsoft.com/office/drawing/2016/5/9/chartex" xmlns:cx4="http://schemas.microsoft.com/office/drawing/2016/5/10/chartex" xmlns:cx5="http://schemas.microsoft.com/office/drawing/2016/5/11/chartex" xmlns:mc="http://schemas.openxmlformats.org/markup-compatibility/2006" xmlns:o="urn:schemas-microsoft-com:office:office" xmlns:r="http://schemas.openxmlformats.org/officeDocument/2006/relationships" xmlns:m="http://schemas.openxmlformats.org/officeDocument/2006/math" xmlns:v="urn:schemas-microsoft-com:vml" xmlns:wp14="http://schemas.microsoft.com/office/word/2010/wordprocessingDrawing" xmlns:wp="http://schemas.openxmlformats.org/drawingml/2006/wordprocessingDrawing" xmlns:w10="urn:schemas-microsoft-com:office:word" xmlns:w="http://schemas.openxmlformats.org/wordprocessingml/2006/main" xmlns:w14="http://schemas.microsoft.com/office/word/2010/wordml" xmlns:w15="http://schemas.microsoft.com/office/word/2012/wordml" xmlns:w16se="http://schemas.microsoft.com/office/word/2015/wordml/symex" xmlns:wpg="http://schemas.microsoft.com/office/word/2010/wordprocessingGroup" xmlns:wpi="http://schemas.microsoft.com/office/word/2010/wordprocessingInk" xmlns:wne="http://schemas.microsoft.com/office/word/2006/wordml" xmlns:wps="http://schemas.microsoft.com/office/word/2010/wordprocessingShape" mc:Ignorable="w14 w15 w16se wp14">
   <w:footnote w:type="separator" w:id="-1">
     <w:p>
       <w:pPr>
@@ -1502,7 +1465,7 @@
 </file>
 
 <file path=word/header1.xml><?xml version="1.0" encoding="utf-8"?>
-<w:hdr xmlns:wpc="http://schemas.microsoft.com/office/word/2010/wordprocessingCanvas" xmlns:cx="http://schemas.microsoft.com/office/drawing/2014/chartex" xmlns:cx1="http://schemas.microsoft.com/office/drawing/2015/9/8/chartex" xmlns:cx2="http://schemas.microsoft.com/office/drawing/2015/10/21/chartex" xmlns:mc="http://schemas.openxmlformats.org/markup-compatibility/2006" xmlns:o="urn:schemas-microsoft-com:office:office" xmlns:r="http://schemas.openxmlformats.org/officeDocument/2006/relationships" xmlns:m="http://schemas.openxmlformats.org/officeDocument/2006/math" xmlns:v="urn:schemas-microsoft-com:vml" xmlns:wp14="http://schemas.microsoft.com/office/word/2010/wordprocessingDrawing" xmlns:wp="http://schemas.openxmlformats.org/drawingml/2006/wordprocessingDrawing" xmlns:w10="urn:schemas-microsoft-com:office:word" xmlns:w="http://schemas.openxmlformats.org/wordprocessingml/2006/main" xmlns:w14="http://schemas.microsoft.com/office/word/2010/wordml" xmlns:w15="http://schemas.microsoft.com/office/word/2012/wordml" xmlns:w16se="http://schemas.microsoft.com/office/word/2015/wordml/symex" xmlns:wpg="http://schemas.microsoft.com/office/word/2010/wordprocessingGroup" xmlns:wpi="http://schemas.microsoft.com/office/word/2010/wordprocessingInk" xmlns:wne="http://schemas.microsoft.com/office/word/2006/wordml" xmlns:wps="http://schemas.microsoft.com/office/word/2010/wordprocessingShape" mc:Ignorable="w14 w15 w16se wp14">
+<w:hdr xmlns:wpc="http://schemas.microsoft.com/office/word/2010/wordprocessingCanvas" xmlns:cx="http://schemas.microsoft.com/office/drawing/2014/chartex" xmlns:cx1="http://schemas.microsoft.com/office/drawing/2015/9/8/chartex" xmlns:cx2="http://schemas.microsoft.com/office/drawing/2015/10/21/chartex" xmlns:cx3="http://schemas.microsoft.com/office/drawing/2016/5/9/chartex" xmlns:cx4="http://schemas.microsoft.com/office/drawing/2016/5/10/chartex" xmlns:cx5="http://schemas.microsoft.com/office/drawing/2016/5/11/chartex" xmlns:mc="http://schemas.openxmlformats.org/markup-compatibility/2006" xmlns:o="urn:schemas-microsoft-com:office:office" xmlns:r="http://schemas.openxmlformats.org/officeDocument/2006/relationships" xmlns:m="http://schemas.openxmlformats.org/officeDocument/2006/math" xmlns:v="urn:schemas-microsoft-com:vml" xmlns:wp14="http://schemas.microsoft.com/office/word/2010/wordprocessingDrawing" xmlns:wp="http://schemas.openxmlformats.org/drawingml/2006/wordprocessingDrawing" xmlns:w10="urn:schemas-microsoft-com:office:word" xmlns:w="http://schemas.openxmlformats.org/wordprocessingml/2006/main" xmlns:w14="http://schemas.microsoft.com/office/word/2010/wordml" xmlns:w15="http://schemas.microsoft.com/office/word/2012/wordml" xmlns:w16se="http://schemas.microsoft.com/office/word/2015/wordml/symex" xmlns:wpg="http://schemas.microsoft.com/office/word/2010/wordprocessingGroup" xmlns:wpi="http://schemas.microsoft.com/office/word/2010/wordprocessingInk" xmlns:wne="http://schemas.microsoft.com/office/word/2006/wordml" xmlns:wps="http://schemas.microsoft.com/office/word/2010/wordprocessingShape" mc:Ignorable="w14 w15 w16se wp14">
   <w:p>
     <w:pPr>
       <w:pStyle w:val="En-tte"/>
@@ -1512,7 +1475,7 @@
 </file>
 
 <file path=word/header2.xml><?xml version="1.0" encoding="utf-8"?>
-<w:hdr xmlns:wpc="http://schemas.microsoft.com/office/word/2010/wordprocessingCanvas" xmlns:cx="http://schemas.microsoft.com/office/drawing/2014/chartex" xmlns:cx1="http://schemas.microsoft.com/office/drawing/2015/9/8/chartex" xmlns:cx2="http://schemas.microsoft.com/office/drawing/2015/10/21/chartex" xmlns:mc="http://schemas.openxmlformats.org/markup-compatibility/2006" xmlns:o="urn:schemas-microsoft-com:office:office" xmlns:r="http://schemas.openxmlformats.org/officeDocument/2006/relationships" xmlns:m="http://schemas.openxmlformats.org/officeDocument/2006/math" xmlns:v="urn:schemas-microsoft-com:vml" xmlns:wp14="http://schemas.microsoft.com/office/word/2010/wordprocessingDrawing" xmlns:wp="http://schemas.openxmlformats.org/drawingml/2006/wordprocessingDrawing" xmlns:w10="urn:schemas-microsoft-com:office:word" xmlns:w="http://schemas.openxmlformats.org/wordprocessingml/2006/main" xmlns:w14="http://schemas.microsoft.com/office/word/2010/wordml" xmlns:w15="http://schemas.microsoft.com/office/word/2012/wordml" xmlns:w16se="http://schemas.microsoft.com/office/word/2015/wordml/symex" xmlns:wpg="http://schemas.microsoft.com/office/word/2010/wordprocessingGroup" xmlns:wpi="http://schemas.microsoft.com/office/word/2010/wordprocessingInk" xmlns:wne="http://schemas.microsoft.com/office/word/2006/wordml" xmlns:wps="http://schemas.microsoft.com/office/word/2010/wordprocessingShape" mc:Ignorable="w14 w15 w16se wp14">
+<w:hdr xmlns:wpc="http://schemas.microsoft.com/office/word/2010/wordprocessingCanvas" xmlns:cx="http://schemas.microsoft.com/office/drawing/2014/chartex" xmlns:cx1="http://schemas.microsoft.com/office/drawing/2015/9/8/chartex" xmlns:cx2="http://schemas.microsoft.com/office/drawing/2015/10/21/chartex" xmlns:cx3="http://schemas.microsoft.com/office/drawing/2016/5/9/chartex" xmlns:cx4="http://schemas.microsoft.com/office/drawing/2016/5/10/chartex" xmlns:cx5="http://schemas.microsoft.com/office/drawing/2016/5/11/chartex" xmlns:mc="http://schemas.openxmlformats.org/markup-compatibility/2006" xmlns:o="urn:schemas-microsoft-com:office:office" xmlns:r="http://schemas.openxmlformats.org/officeDocument/2006/relationships" xmlns:m="http://schemas.openxmlformats.org/officeDocument/2006/math" xmlns:v="urn:schemas-microsoft-com:vml" xmlns:wp14="http://schemas.microsoft.com/office/word/2010/wordprocessingDrawing" xmlns:wp="http://schemas.openxmlformats.org/drawingml/2006/wordprocessingDrawing" xmlns:w10="urn:schemas-microsoft-com:office:word" xmlns:w="http://schemas.openxmlformats.org/wordprocessingml/2006/main" xmlns:w14="http://schemas.microsoft.com/office/word/2010/wordml" xmlns:w15="http://schemas.microsoft.com/office/word/2012/wordml" xmlns:w16se="http://schemas.microsoft.com/office/word/2015/wordml/symex" xmlns:wpg="http://schemas.microsoft.com/office/word/2010/wordprocessingGroup" xmlns:wpi="http://schemas.microsoft.com/office/word/2010/wordprocessingInk" xmlns:wne="http://schemas.microsoft.com/office/word/2006/wordml" xmlns:wps="http://schemas.microsoft.com/office/word/2010/wordprocessingShape" mc:Ignorable="w14 w15 w16se wp14">
   <w:p>
     <w:pPr>
       <w:pStyle w:val="En-tte"/>
@@ -1522,7 +1485,7 @@
 </file>
 
 <file path=word/header3.xml><?xml version="1.0" encoding="utf-8"?>
-<w:hdr xmlns:wpc="http://schemas.microsoft.com/office/word/2010/wordprocessingCanvas" xmlns:cx="http://schemas.microsoft.com/office/drawing/2014/chartex" xmlns:cx1="http://schemas.microsoft.com/office/drawing/2015/9/8/chartex" xmlns:cx2="http://schemas.microsoft.com/office/drawing/2015/10/21/chartex" xmlns:mc="http://schemas.openxmlformats.org/markup-compatibility/2006" xmlns:o="urn:schemas-microsoft-com:office:office" xmlns:r="http://schemas.openxmlformats.org/officeDocument/2006/relationships" xmlns:m="http://schemas.openxmlformats.org/officeDocument/2006/math" xmlns:v="urn:schemas-microsoft-com:vml" xmlns:wp14="http://schemas.microsoft.com/office/word/2010/wordprocessingDrawing" xmlns:wp="http://schemas.openxmlformats.org/drawingml/2006/wordprocessingDrawing" xmlns:w10="urn:schemas-microsoft-com:office:word" xmlns:w="http://schemas.openxmlformats.org/wordprocessingml/2006/main" xmlns:w14="http://schemas.microsoft.com/office/word/2010/wordml" xmlns:w15="http://schemas.microsoft.com/office/word/2012/wordml" xmlns:w16se="http://schemas.microsoft.com/office/word/2015/wordml/symex" xmlns:wpg="http://schemas.microsoft.com/office/word/2010/wordprocessingGroup" xmlns:wpi="http://schemas.microsoft.com/office/word/2010/wordprocessingInk" xmlns:wne="http://schemas.microsoft.com/office/word/2006/wordml" xmlns:wps="http://schemas.microsoft.com/office/word/2010/wordprocessingShape" mc:Ignorable="w14 w15 w16se wp14">
+<w:hdr xmlns:wpc="http://schemas.microsoft.com/office/word/2010/wordprocessingCanvas" xmlns:cx="http://schemas.microsoft.com/office/drawing/2014/chartex" xmlns:cx1="http://schemas.microsoft.com/office/drawing/2015/9/8/chartex" xmlns:cx2="http://schemas.microsoft.com/office/drawing/2015/10/21/chartex" xmlns:cx3="http://schemas.microsoft.com/office/drawing/2016/5/9/chartex" xmlns:cx4="http://schemas.microsoft.com/office/drawing/2016/5/10/chartex" xmlns:cx5="http://schemas.microsoft.com/office/drawing/2016/5/11/chartex" xmlns:mc="http://schemas.openxmlformats.org/markup-compatibility/2006" xmlns:o="urn:schemas-microsoft-com:office:office" xmlns:r="http://schemas.openxmlformats.org/officeDocument/2006/relationships" xmlns:m="http://schemas.openxmlformats.org/officeDocument/2006/math" xmlns:v="urn:schemas-microsoft-com:vml" xmlns:wp14="http://schemas.microsoft.com/office/word/2010/wordprocessingDrawing" xmlns:wp="http://schemas.openxmlformats.org/drawingml/2006/wordprocessingDrawing" xmlns:w10="urn:schemas-microsoft-com:office:word" xmlns:w="http://schemas.openxmlformats.org/wordprocessingml/2006/main" xmlns:w14="http://schemas.microsoft.com/office/word/2010/wordml" xmlns:w15="http://schemas.microsoft.com/office/word/2012/wordml" xmlns:w16se="http://schemas.microsoft.com/office/word/2015/wordml/symex" xmlns:wpg="http://schemas.microsoft.com/office/word/2010/wordprocessingGroup" xmlns:wpi="http://schemas.microsoft.com/office/word/2010/wordprocessingInk" xmlns:wne="http://schemas.microsoft.com/office/word/2006/wordml" xmlns:wps="http://schemas.microsoft.com/office/word/2010/wordprocessingShape" mc:Ignorable="w14 w15 w16se wp14">
   <w:p>
     <w:pPr>
       <w:pStyle w:val="En-tte"/>
@@ -1532,7 +1495,7 @@
 </file>
 
 <file path=word/numbering.xml><?xml version="1.0" encoding="utf-8"?>
-<w:numbering xmlns:wpc="http://schemas.microsoft.com/office/word/2010/wordprocessingCanvas" xmlns:cx="http://schemas.microsoft.com/office/drawing/2014/chartex" xmlns:cx1="http://schemas.microsoft.com/office/drawing/2015/9/8/chartex" xmlns:cx2="http://schemas.microsoft.com/office/drawing/2015/10/21/chartex" xmlns:mc="http://schemas.openxmlformats.org/markup-compatibility/2006" xmlns:o="urn:schemas-microsoft-com:office:office" xmlns:r="http://schemas.openxmlformats.org/officeDocument/2006/relationships" xmlns:m="http://schemas.openxmlformats.org/officeDocument/2006/math" xmlns:v="urn:schemas-microsoft-com:vml" xmlns:wp14="http://schemas.microsoft.com/office/word/2010/wordprocessingDrawing" xmlns:wp="http://schemas.openxmlformats.org/drawingml/2006/wordprocessingDrawing" xmlns:w10="urn:schemas-microsoft-com:office:word" xmlns:w="http://schemas.openxmlformats.org/wordprocessingml/2006/main" xmlns:w14="http://schemas.microsoft.com/office/word/2010/wordml" xmlns:w15="http://schemas.microsoft.com/office/word/2012/wordml" xmlns:w16se="http://schemas.microsoft.com/office/word/2015/wordml/symex" xmlns:wpg="http://schemas.microsoft.com/office/word/2010/wordprocessingGroup" xmlns:wpi="http://schemas.microsoft.com/office/word/2010/wordprocessingInk" xmlns:wne="http://schemas.microsoft.com/office/word/2006/wordml" xmlns:wps="http://schemas.microsoft.com/office/word/2010/wordprocessingShape" mc:Ignorable="w14 w15 w16se wp14">
+<w:numbering xmlns:wpc="http://schemas.microsoft.com/office/word/2010/wordprocessingCanvas" xmlns:cx="http://schemas.microsoft.com/office/drawing/2014/chartex" xmlns:cx1="http://schemas.microsoft.com/office/drawing/2015/9/8/chartex" xmlns:cx2="http://schemas.microsoft.com/office/drawing/2015/10/21/chartex" xmlns:cx3="http://schemas.microsoft.com/office/drawing/2016/5/9/chartex" xmlns:cx4="http://schemas.microsoft.com/office/drawing/2016/5/10/chartex" xmlns:cx5="http://schemas.microsoft.com/office/drawing/2016/5/11/chartex" xmlns:mc="http://schemas.openxmlformats.org/markup-compatibility/2006" xmlns:o="urn:schemas-microsoft-com:office:office" xmlns:r="http://schemas.openxmlformats.org/officeDocument/2006/relationships" xmlns:m="http://schemas.openxmlformats.org/officeDocument/2006/math" xmlns:v="urn:schemas-microsoft-com:vml" xmlns:wp14="http://schemas.microsoft.com/office/word/2010/wordprocessingDrawing" xmlns:wp="http://schemas.openxmlformats.org/drawingml/2006/wordprocessingDrawing" xmlns:w10="urn:schemas-microsoft-com:office:word" xmlns:w="http://schemas.openxmlformats.org/wordprocessingml/2006/main" xmlns:w14="http://schemas.microsoft.com/office/word/2010/wordml" xmlns:w15="http://schemas.microsoft.com/office/word/2012/wordml" xmlns:w16se="http://schemas.microsoft.com/office/word/2015/wordml/symex" xmlns:wpg="http://schemas.microsoft.com/office/word/2010/wordprocessingGroup" xmlns:wpi="http://schemas.microsoft.com/office/word/2010/wordprocessingInk" xmlns:wne="http://schemas.microsoft.com/office/word/2006/wordml" xmlns:wps="http://schemas.microsoft.com/office/word/2010/wordprocessingShape" mc:Ignorable="w14 w15 w16se wp14">
   <w:abstractNum w:abstractNumId="0" w15:restartNumberingAfterBreak="0">
     <w:nsid w:val="22C16B98"/>
     <w:multiLevelType w:val="hybridMultilevel"/>
@@ -1785,7 +1748,7 @@
       </w:pPr>
     </w:pPrDefault>
   </w:docDefaults>
-  <w:latentStyles w:defLockedState="0" w:defUIPriority="99" w:defSemiHidden="0" w:defUnhideWhenUsed="0" w:defQFormat="0" w:count="372">
+  <w:latentStyles w:defLockedState="0" w:defUIPriority="99" w:defSemiHidden="0" w:defUnhideWhenUsed="0" w:defQFormat="0" w:count="374">
     <w:lsdException w:name="Normal" w:uiPriority="0" w:qFormat="1"/>
     <w:lsdException w:name="heading 1" w:uiPriority="9" w:qFormat="1"/>
     <w:lsdException w:name="heading 2" w:semiHidden="1" w:uiPriority="9" w:unhideWhenUsed="1" w:qFormat="1"/>
@@ -1891,7 +1854,6 @@
     <w:lsdException w:name="HTML Sample" w:semiHidden="1" w:unhideWhenUsed="1"/>
     <w:lsdException w:name="HTML Typewriter" w:semiHidden="1" w:unhideWhenUsed="1"/>
     <w:lsdException w:name="HTML Variable" w:semiHidden="1" w:unhideWhenUsed="1"/>
-    <w:lsdException w:name="Normal Table" w:semiHidden="1" w:unhideWhenUsed="1"/>
     <w:lsdException w:name="annotation subject" w:semiHidden="1" w:unhideWhenUsed="1"/>
     <w:lsdException w:name="No List" w:semiHidden="1" w:unhideWhenUsed="1"/>
     <w:lsdException w:name="Outline List 1" w:semiHidden="1" w:unhideWhenUsed="1"/>
@@ -1937,11 +1899,9 @@
     <w:lsdException w:name="Table Subtle 1" w:semiHidden="1" w:unhideWhenUsed="1"/>
     <w:lsdException w:name="Table Subtle 2" w:semiHidden="1" w:unhideWhenUsed="1"/>
     <w:lsdException w:name="Table Web 1" w:semiHidden="1" w:unhideWhenUsed="1"/>
-    <w:lsdException w:name="Table Web 2" w:semiHidden="1" w:unhideWhenUsed="1"/>
     <w:lsdException w:name="Table Web 3" w:semiHidden="1" w:unhideWhenUsed="1"/>
     <w:lsdException w:name="Balloon Text" w:semiHidden="1" w:unhideWhenUsed="1"/>
     <w:lsdException w:name="Table Grid" w:uiPriority="39"/>
-    <w:lsdException w:name="Table Theme" w:semiHidden="1" w:unhideWhenUsed="1"/>
     <w:lsdException w:name="Placeholder Text" w:semiHidden="1"/>
     <w:lsdException w:name="No Spacing" w:uiPriority="1" w:qFormat="1"/>
     <w:lsdException w:name="Light Shading" w:uiPriority="60"/>
@@ -2158,6 +2118,8 @@
     <w:lsdException w:name="List Table 6 Colorful Accent 6" w:uiPriority="51"/>
     <w:lsdException w:name="List Table 7 Colorful Accent 6" w:uiPriority="52"/>
     <w:lsdException w:name="Mention" w:semiHidden="1" w:unhideWhenUsed="1"/>
+    <w:lsdException w:name="Smart Hyperlink" w:semiHidden="1" w:unhideWhenUsed="1"/>
+    <w:lsdException w:name="Hashtag" w:semiHidden="1" w:unhideWhenUsed="1"/>
   </w:latentStyles>
   <w:style w:type="paragraph" w:default="1" w:styleId="Normal">
     <w:name w:val="Normal"/>

</xml_diff>

<commit_message>
Création et MaJ du dépôt
</commit_message>
<xml_diff>
--- a/Gestion/L0 Index des livrables.docx
+++ b/Gestion/L0 Index des livrables.docx
@@ -190,26 +190,31 @@
         <w:jc w:val="center"/>
       </w:pPr>
       <w:r>
-        <w:t>Revue de projet 3-4</w:t>
-      </w:r>
-    </w:p>
-    <w:p>
-      <w:pPr>
-        <w:spacing w:after="0" w:line="240" w:lineRule="auto"/>
-        <w:jc w:val="center"/>
-      </w:pPr>
-    </w:p>
-    <w:p>
-      <w:pPr>
-        <w:spacing w:after="0" w:line="240" w:lineRule="auto"/>
-        <w:jc w:val="center"/>
-      </w:pPr>
-    </w:p>
-    <w:p>
-      <w:pPr>
-        <w:spacing w:after="0" w:line="240" w:lineRule="auto"/>
-        <w:jc w:val="center"/>
-      </w:pPr>
+        <w:t xml:space="preserve">Revue de projet 3 &amp; </w:t>
+      </w:r>
+      <w:r>
+        <w:t>4</w:t>
+      </w:r>
+    </w:p>
+    <w:p>
+      <w:pPr>
+        <w:spacing w:after="0" w:line="240" w:lineRule="auto"/>
+        <w:jc w:val="center"/>
+      </w:pPr>
+    </w:p>
+    <w:p>
+      <w:pPr>
+        <w:spacing w:after="0" w:line="240" w:lineRule="auto"/>
+        <w:jc w:val="center"/>
+      </w:pPr>
+    </w:p>
+    <w:p>
+      <w:pPr>
+        <w:spacing w:after="0" w:line="240" w:lineRule="auto"/>
+        <w:jc w:val="center"/>
+      </w:pPr>
+      <w:bookmarkStart w:id="0" w:name="_GoBack"/>
+      <w:bookmarkEnd w:id="0"/>
     </w:p>
     <w:p>
       <w:pPr>
@@ -263,8 +268,14 @@
       <w:pPr>
         <w:spacing w:after="0" w:line="240" w:lineRule="auto"/>
         <w:jc w:val="center"/>
-      </w:pPr>
-      <w:r>
+        <w:rPr>
+          <w:lang w:val="en-CA"/>
+        </w:rPr>
+      </w:pPr>
+      <w:r>
+        <w:rPr>
+          <w:lang w:val="en-CA"/>
+        </w:rPr>
         <w:t>Alexandre Girard – gira2113</w:t>
       </w:r>
     </w:p>
@@ -386,19 +397,20 @@
       <w:pPr>
         <w:spacing w:after="0" w:line="240" w:lineRule="auto"/>
         <w:jc w:val="center"/>
-      </w:pPr>
-      <w:r>
-        <w:t xml:space="preserve">Luis Felipe </w:t>
-      </w:r>
-      <w:proofErr w:type="spellStart"/>
-      <w:r>
-        <w:t>Anillo</w:t>
-      </w:r>
-      <w:proofErr w:type="spellEnd"/>
-      <w:r>
-        <w:t xml:space="preserve"> – </w:t>
-      </w:r>
-      <w:r>
+        <w:rPr>
+          <w:lang w:val="en-CA"/>
+        </w:rPr>
+      </w:pPr>
+      <w:r>
+        <w:rPr>
+          <w:lang w:val="en-CA"/>
+        </w:rPr>
+        <w:t xml:space="preserve">Luis Felipe Anillo – </w:t>
+      </w:r>
+      <w:r>
+        <w:rPr>
+          <w:lang w:val="en-CA"/>
+        </w:rPr>
         <w:t>anil2301</w:t>
       </w:r>
     </w:p>
@@ -487,8 +499,10 @@
         <w:spacing w:after="160" w:line="259" w:lineRule="auto"/>
         <w:jc w:val="left"/>
         <w:rPr>
-          <w:rFonts w:ascii="Symbol" w:eastAsiaTheme="minorHAnsi" w:hAnsi="Symbol" w:cs="Symbol"/>
-          <w:color w:val="000000"/>
+          <w:rFonts w:ascii="Calibri" w:eastAsiaTheme="minorHAnsi" w:hAnsi="Calibri" w:cs="Calibri"/>
+          <w:color w:val="FF0000"/>
+          <w:sz w:val="22"/>
+          <w:szCs w:val="22"/>
         </w:rPr>
       </w:pPr>
       <w:r>
@@ -531,70 +545,23 @@
           <w:sz w:val="22"/>
           <w:szCs w:val="22"/>
         </w:rPr>
-        <w:t xml:space="preserve"> UML - État-transition et activité</w:t>
-      </w:r>
-      <w:r>
-        <w:rPr>
-          <w:rFonts w:ascii="Calibri" w:eastAsiaTheme="minorHAnsi" w:hAnsi="Calibri" w:cs="Calibri"/>
-          <w:color w:val="000000"/>
-          <w:sz w:val="22"/>
-          <w:szCs w:val="22"/>
-        </w:rPr>
-        <w:t xml:space="preserve"> </w:t>
-      </w:r>
-      <w:r>
-        <w:rPr>
-          <w:rFonts w:ascii="Calibri" w:eastAsiaTheme="minorHAnsi" w:hAnsi="Calibri" w:cs="Calibri"/>
-          <w:color w:val="000000"/>
-          <w:sz w:val="22"/>
-          <w:szCs w:val="22"/>
-        </w:rPr>
-        <w:t xml:space="preserve">: </w:t>
-      </w:r>
-      <w:r>
-        <w:rPr>
-          <w:rFonts w:ascii="Calibri" w:eastAsiaTheme="minorHAnsi" w:hAnsi="Calibri" w:cs="Calibri"/>
-          <w:color w:val="000000"/>
-          <w:sz w:val="22"/>
-          <w:szCs w:val="22"/>
-        </w:rPr>
-        <w:t>Diagramme d’état-</w:t>
-      </w:r>
-      <w:r>
-        <w:rPr>
-          <w:rFonts w:ascii="Calibri" w:eastAsiaTheme="minorHAnsi" w:hAnsi="Calibri" w:cs="Calibri"/>
-          <w:color w:val="000000"/>
-          <w:sz w:val="22"/>
-          <w:szCs w:val="22"/>
-        </w:rPr>
-        <w:t>transition</w:t>
-      </w:r>
-      <w:r>
-        <w:rPr>
-          <w:rFonts w:ascii="Calibri" w:eastAsiaTheme="minorHAnsi" w:hAnsi="Calibri" w:cs="Calibri"/>
-          <w:color w:val="000000"/>
-          <w:sz w:val="22"/>
-          <w:szCs w:val="22"/>
-        </w:rPr>
-        <w:t xml:space="preserve"> et d’activité</w:t>
-      </w:r>
-      <w:r>
-        <w:rPr>
-          <w:rFonts w:ascii="Calibri" w:eastAsiaTheme="minorHAnsi" w:hAnsi="Calibri" w:cs="Calibri"/>
-          <w:color w:val="000000"/>
-          <w:sz w:val="22"/>
-          <w:szCs w:val="22"/>
-        </w:rPr>
-        <w:t xml:space="preserve"> UML du prototype</w:t>
-      </w:r>
-      <w:r>
-        <w:rPr>
-          <w:rFonts w:ascii="Calibri" w:eastAsiaTheme="minorHAnsi" w:hAnsi="Calibri" w:cs="Calibri"/>
-          <w:color w:val="000000"/>
-          <w:sz w:val="22"/>
-          <w:szCs w:val="22"/>
-        </w:rPr>
-        <w:t>.</w:t>
+        <w:t xml:space="preserve"> Courbe en S :  </w:t>
+      </w:r>
+      <w:r>
+        <w:rPr>
+          <w:rFonts w:ascii="Calibri" w:eastAsiaTheme="minorHAnsi" w:hAnsi="Calibri" w:cs="Calibri"/>
+          <w:sz w:val="22"/>
+          <w:szCs w:val="22"/>
+        </w:rPr>
+        <w:t>Graphique des 3 courbes avec les heures compilé et estimé pour chaque sema</w:t>
+      </w:r>
+      <w:r>
+        <w:rPr>
+          <w:rFonts w:ascii="Calibri" w:eastAsiaTheme="minorHAnsi" w:hAnsi="Calibri" w:cs="Calibri"/>
+          <w:sz w:val="22"/>
+          <w:szCs w:val="22"/>
+        </w:rPr>
+        <w:t>ine.</w:t>
       </w:r>
     </w:p>
     <w:p>
@@ -634,52 +601,15 @@
           <w:sz w:val="22"/>
           <w:szCs w:val="22"/>
         </w:rPr>
-        <w:t>L2</w:t>
-      </w:r>
-      <w:r>
-        <w:rPr>
-          <w:rFonts w:ascii="Calibri" w:eastAsiaTheme="minorHAnsi" w:hAnsi="Calibri" w:cs="Calibri"/>
-          <w:color w:val="000000"/>
-          <w:sz w:val="22"/>
-          <w:szCs w:val="22"/>
-        </w:rPr>
-        <w:t xml:space="preserve"> Gestion des risques : </w:t>
-      </w:r>
-      <w:r>
-        <w:rPr>
-          <w:rFonts w:ascii="Calibri" w:eastAsiaTheme="minorHAnsi" w:hAnsi="Calibri" w:cs="Calibri"/>
-          <w:color w:val="000000"/>
-          <w:sz w:val="22"/>
-          <w:szCs w:val="22"/>
-        </w:rPr>
-        <w:t xml:space="preserve">Document présentant </w:t>
-      </w:r>
-      <w:r>
-        <w:rPr>
-          <w:rFonts w:ascii="Calibri" w:eastAsiaTheme="minorHAnsi" w:hAnsi="Calibri" w:cs="Calibri"/>
-          <w:color w:val="000000"/>
-          <w:sz w:val="22"/>
-          <w:szCs w:val="22"/>
-        </w:rPr>
-        <w:t>les risques potentiels</w:t>
-      </w:r>
-      <w:r>
-        <w:rPr>
-          <w:rFonts w:ascii="Calibri" w:eastAsiaTheme="minorHAnsi" w:hAnsi="Calibri" w:cs="Calibri"/>
-          <w:color w:val="000000"/>
-          <w:sz w:val="22"/>
-          <w:szCs w:val="22"/>
-        </w:rPr>
-        <w:t xml:space="preserve"> </w:t>
-      </w:r>
-      <w:r>
-        <w:rPr>
-          <w:rFonts w:ascii="Calibri" w:eastAsiaTheme="minorHAnsi" w:hAnsi="Calibri" w:cs="Calibri"/>
-          <w:color w:val="000000"/>
-          <w:sz w:val="22"/>
-          <w:szCs w:val="22"/>
-        </w:rPr>
-        <w:t xml:space="preserve">auquel l’on pourrait faire face dans le projet, ainsi que leurs impacte et la prévention de ceux-ci. </w:t>
+        <w:t xml:space="preserve"> L2 Gantt : </w:t>
+      </w:r>
+      <w:r>
+        <w:rPr>
+          <w:rFonts w:ascii="Calibri" w:eastAsiaTheme="minorHAnsi" w:hAnsi="Calibri" w:cs="Calibri"/>
+          <w:sz w:val="22"/>
+          <w:szCs w:val="22"/>
+        </w:rPr>
+        <w:t>Diagramme de Gantt.</w:t>
       </w:r>
     </w:p>
     <w:p>
@@ -719,72 +649,7 @@
           <w:sz w:val="22"/>
           <w:szCs w:val="22"/>
         </w:rPr>
-        <w:t xml:space="preserve">L2 </w:t>
-      </w:r>
-      <w:proofErr w:type="spellStart"/>
-      <w:r>
-        <w:rPr>
-          <w:rFonts w:ascii="Calibri" w:eastAsiaTheme="minorHAnsi" w:hAnsi="Calibri" w:cs="Calibri"/>
-          <w:color w:val="000000"/>
-          <w:sz w:val="22"/>
-          <w:szCs w:val="22"/>
-        </w:rPr>
-        <w:t>Mega_planif</w:t>
-      </w:r>
-      <w:proofErr w:type="spellEnd"/>
-      <w:r>
-        <w:rPr>
-          <w:rFonts w:ascii="Calibri" w:eastAsiaTheme="minorHAnsi" w:hAnsi="Calibri" w:cs="Calibri"/>
-          <w:color w:val="000000"/>
-          <w:sz w:val="22"/>
-          <w:szCs w:val="22"/>
-        </w:rPr>
-        <w:t xml:space="preserve"> : </w:t>
-      </w:r>
-      <w:r>
-        <w:rPr>
-          <w:rFonts w:ascii="Calibri" w:eastAsiaTheme="minorHAnsi" w:hAnsi="Calibri" w:cs="Calibri"/>
-          <w:color w:val="000000"/>
-          <w:sz w:val="22"/>
-          <w:szCs w:val="22"/>
-        </w:rPr>
-        <w:t xml:space="preserve">Document présentant </w:t>
-      </w:r>
-      <w:r>
-        <w:rPr>
-          <w:rFonts w:ascii="Calibri" w:eastAsiaTheme="minorHAnsi" w:hAnsi="Calibri" w:cs="Calibri"/>
-          <w:color w:val="000000"/>
-          <w:sz w:val="22"/>
-          <w:szCs w:val="22"/>
-        </w:rPr>
-        <w:t>une description détaillée</w:t>
-      </w:r>
-      <w:r>
-        <w:rPr>
-          <w:rFonts w:ascii="Calibri" w:eastAsiaTheme="minorHAnsi" w:hAnsi="Calibri" w:cs="Calibri"/>
-          <w:color w:val="000000"/>
-          <w:sz w:val="22"/>
-          <w:szCs w:val="22"/>
-        </w:rPr>
-        <w:t xml:space="preserve"> de</w:t>
-      </w:r>
-      <w:r>
-        <w:rPr>
-          <w:rFonts w:ascii="Calibri" w:eastAsiaTheme="minorHAnsi" w:hAnsi="Calibri" w:cs="Calibri"/>
-          <w:color w:val="000000"/>
-          <w:sz w:val="22"/>
-          <w:szCs w:val="22"/>
-        </w:rPr>
-        <w:t xml:space="preserve"> tous les mandats techniques</w:t>
-      </w:r>
-      <w:r>
-        <w:rPr>
-          <w:rFonts w:ascii="Calibri" w:eastAsiaTheme="minorHAnsi" w:hAnsi="Calibri" w:cs="Calibri"/>
-          <w:color w:val="000000"/>
-          <w:sz w:val="22"/>
-          <w:szCs w:val="22"/>
-        </w:rPr>
-        <w:t>.</w:t>
+        <w:t xml:space="preserve">L2 Gestion des risques : Document présentant les risques potentiels auquel l’on pourrait faire face dans le projet, ainsi que leurs impacte et la prévention de ceux-ci. </w:t>
       </w:r>
     </w:p>
     <w:p>
@@ -824,43 +689,27 @@
           <w:sz w:val="22"/>
           <w:szCs w:val="22"/>
         </w:rPr>
-        <w:t>L2</w:t>
-      </w:r>
-      <w:r>
-        <w:rPr>
-          <w:rFonts w:ascii="Calibri" w:eastAsiaTheme="minorHAnsi" w:hAnsi="Calibri" w:cs="Calibri"/>
-          <w:color w:val="000000"/>
-          <w:sz w:val="22"/>
-          <w:szCs w:val="22"/>
-        </w:rPr>
-        <w:t xml:space="preserve"> Présentation : </w:t>
-      </w:r>
-      <w:r>
-        <w:rPr>
-          <w:rFonts w:ascii="Calibri" w:eastAsiaTheme="minorHAnsi" w:hAnsi="Calibri" w:cs="Calibri"/>
-          <w:color w:val="000000"/>
-          <w:sz w:val="22"/>
-          <w:szCs w:val="22"/>
-        </w:rPr>
-        <w:t>Présen</w:t>
-      </w:r>
-      <w:r>
-        <w:rPr>
-          <w:rFonts w:ascii="Calibri" w:eastAsiaTheme="minorHAnsi" w:hAnsi="Calibri" w:cs="Calibri"/>
-          <w:color w:val="000000"/>
-          <w:sz w:val="22"/>
-          <w:szCs w:val="22"/>
-        </w:rPr>
-        <w:t>tation du projet pour la revue 3 &amp; 4</w:t>
-      </w:r>
-      <w:r>
-        <w:rPr>
-          <w:rFonts w:ascii="Calibri" w:eastAsiaTheme="minorHAnsi" w:hAnsi="Calibri" w:cs="Calibri"/>
-          <w:color w:val="000000"/>
-          <w:sz w:val="22"/>
-          <w:szCs w:val="22"/>
-        </w:rPr>
-        <w:t>.</w:t>
+        <w:t xml:space="preserve">L2 </w:t>
+      </w:r>
+      <w:proofErr w:type="spellStart"/>
+      <w:r>
+        <w:rPr>
+          <w:rFonts w:ascii="Calibri" w:eastAsiaTheme="minorHAnsi" w:hAnsi="Calibri" w:cs="Calibri"/>
+          <w:color w:val="000000"/>
+          <w:sz w:val="22"/>
+          <w:szCs w:val="22"/>
+        </w:rPr>
+        <w:t>Mega_planif</w:t>
+      </w:r>
+      <w:proofErr w:type="spellEnd"/>
+      <w:r>
+        <w:rPr>
+          <w:rFonts w:ascii="Calibri" w:eastAsiaTheme="minorHAnsi" w:hAnsi="Calibri" w:cs="Calibri"/>
+          <w:color w:val="000000"/>
+          <w:sz w:val="22"/>
+          <w:szCs w:val="22"/>
+        </w:rPr>
+        <w:t> : Document présentant une description détaillée de tous les mandats techniques.</w:t>
       </w:r>
     </w:p>
     <w:p>
@@ -900,34 +749,27 @@
           <w:sz w:val="22"/>
           <w:szCs w:val="22"/>
         </w:rPr>
-        <w:t>L2 Schéma Bloc - traitement de signal (très haut niveau)</w:t>
-      </w:r>
-      <w:r>
-        <w:rPr>
-          <w:rFonts w:ascii="Calibri" w:eastAsiaTheme="minorHAnsi" w:hAnsi="Calibri" w:cs="Calibri"/>
-          <w:color w:val="000000"/>
-          <w:sz w:val="22"/>
-          <w:szCs w:val="22"/>
-        </w:rPr>
-        <w:t xml:space="preserve"> </w:t>
-      </w:r>
-      <w:r>
-        <w:rPr>
-          <w:rFonts w:ascii="Calibri" w:eastAsiaTheme="minorHAnsi" w:hAnsi="Calibri" w:cs="Calibri"/>
-          <w:color w:val="000000"/>
-          <w:sz w:val="22"/>
-          <w:szCs w:val="22"/>
-        </w:rPr>
-        <w:t xml:space="preserve">: </w:t>
-      </w:r>
-      <w:r>
-        <w:rPr>
-          <w:rFonts w:ascii="Calibri" w:eastAsiaTheme="minorHAnsi" w:hAnsi="Calibri" w:cs="Calibri"/>
-          <w:color w:val="000000"/>
-          <w:sz w:val="22"/>
-          <w:szCs w:val="22"/>
-        </w:rPr>
-        <w:t>Schéma bloc représentant la communication des périphériques entre eux, ainsi que leur moyen de communication.</w:t>
+        <w:t xml:space="preserve">L2 </w:t>
+      </w:r>
+      <w:proofErr w:type="spellStart"/>
+      <w:r>
+        <w:rPr>
+          <w:rFonts w:ascii="Calibri" w:eastAsiaTheme="minorHAnsi" w:hAnsi="Calibri" w:cs="Calibri"/>
+          <w:color w:val="000000"/>
+          <w:sz w:val="22"/>
+          <w:szCs w:val="22"/>
+        </w:rPr>
+        <w:t>Ordinogramme_traitement_signal</w:t>
+      </w:r>
+      <w:proofErr w:type="spellEnd"/>
+      <w:r>
+        <w:rPr>
+          <w:rFonts w:ascii="Calibri" w:eastAsiaTheme="minorHAnsi" w:hAnsi="Calibri" w:cs="Calibri"/>
+          <w:color w:val="000000"/>
+          <w:sz w:val="22"/>
+          <w:szCs w:val="22"/>
+        </w:rPr>
+        <w:t> : Ordinogramme de l’algorithme de traitement de signal.</w:t>
       </w:r>
     </w:p>
     <w:p>
@@ -967,52 +809,7 @@
           <w:sz w:val="22"/>
           <w:szCs w:val="22"/>
         </w:rPr>
-        <w:t xml:space="preserve">L2 </w:t>
-      </w:r>
-      <w:r>
-        <w:rPr>
-          <w:rFonts w:ascii="Calibri" w:eastAsiaTheme="minorHAnsi" w:hAnsi="Calibri" w:cs="Calibri"/>
-          <w:color w:val="000000"/>
-          <w:sz w:val="22"/>
-          <w:szCs w:val="22"/>
-        </w:rPr>
-        <w:t xml:space="preserve">UML – </w:t>
-      </w:r>
-      <w:r>
-        <w:rPr>
-          <w:rFonts w:ascii="Calibri" w:eastAsiaTheme="minorHAnsi" w:hAnsi="Calibri" w:cs="Calibri"/>
-          <w:color w:val="000000"/>
-          <w:sz w:val="22"/>
-          <w:szCs w:val="22"/>
-        </w:rPr>
-        <w:t>C</w:t>
-      </w:r>
-      <w:r>
-        <w:rPr>
-          <w:rFonts w:ascii="Calibri" w:eastAsiaTheme="minorHAnsi" w:hAnsi="Calibri" w:cs="Calibri"/>
-          <w:color w:val="000000"/>
-          <w:sz w:val="22"/>
-          <w:szCs w:val="22"/>
-        </w:rPr>
-        <w:t>as d’utili</w:t>
-      </w:r>
-      <w:r>
-        <w:rPr>
-          <w:rFonts w:ascii="Calibri" w:eastAsiaTheme="minorHAnsi" w:hAnsi="Calibri" w:cs="Calibri"/>
-          <w:color w:val="000000"/>
-          <w:sz w:val="22"/>
-          <w:szCs w:val="22"/>
-        </w:rPr>
-        <w:t xml:space="preserve">sation : </w:t>
-      </w:r>
-      <w:r>
-        <w:rPr>
-          <w:rFonts w:ascii="Calibri" w:eastAsiaTheme="minorHAnsi" w:hAnsi="Calibri" w:cs="Calibri"/>
-          <w:color w:val="000000"/>
-          <w:sz w:val="22"/>
-          <w:szCs w:val="22"/>
-        </w:rPr>
-        <w:t>Diagramme de cas d’utilisation UML du prototype.</w:t>
+        <w:t>L2 Présentation : Présentation du projet pour la revue 3 &amp; 4.</w:t>
       </w:r>
     </w:p>
     <w:p>
@@ -1052,28 +849,68 @@
           <w:sz w:val="22"/>
           <w:szCs w:val="22"/>
         </w:rPr>
-        <w:t> L2</w:t>
-      </w:r>
-      <w:r>
-        <w:rPr>
-          <w:rFonts w:ascii="Calibri" w:eastAsiaTheme="minorHAnsi" w:hAnsi="Calibri" w:cs="Calibri"/>
-          <w:color w:val="000000"/>
-          <w:sz w:val="22"/>
-          <w:szCs w:val="22"/>
-        </w:rPr>
-        <w:t xml:space="preserve"> Gantt : </w:t>
-      </w:r>
-      <w:r>
-        <w:rPr>
-          <w:rFonts w:ascii="Calibri" w:eastAsiaTheme="minorHAnsi" w:hAnsi="Calibri" w:cs="Calibri"/>
-          <w:sz w:val="22"/>
-          <w:szCs w:val="22"/>
-        </w:rPr>
-        <w:t>Diagramme de Gantt</w:t>
-      </w:r>
-      <w:r>
-        <w:rPr>
-          <w:rFonts w:ascii="Calibri" w:eastAsiaTheme="minorHAnsi" w:hAnsi="Calibri" w:cs="Calibri"/>
+        <w:t xml:space="preserve">L2 </w:t>
+      </w:r>
+      <w:proofErr w:type="spellStart"/>
+      <w:r>
+        <w:rPr>
+          <w:rFonts w:ascii="Calibri" w:eastAsiaTheme="minorHAnsi" w:hAnsi="Calibri" w:cs="Calibri"/>
+          <w:color w:val="000000"/>
+          <w:sz w:val="22"/>
+          <w:szCs w:val="22"/>
+        </w:rPr>
+        <w:t>QA</w:t>
+      </w:r>
+      <w:r>
+        <w:rPr>
+          <w:rFonts w:ascii="Calibri" w:eastAsiaTheme="minorHAnsi" w:hAnsi="Calibri" w:cs="Calibri"/>
+          <w:color w:val="000000"/>
+          <w:sz w:val="22"/>
+          <w:szCs w:val="22"/>
+        </w:rPr>
+        <w:t>_</w:t>
+      </w:r>
+      <w:r>
+        <w:rPr>
+          <w:rFonts w:ascii="Calibri" w:eastAsiaTheme="minorHAnsi" w:hAnsi="Calibri" w:cs="Calibri"/>
+          <w:color w:val="000000"/>
+          <w:sz w:val="22"/>
+          <w:szCs w:val="22"/>
+        </w:rPr>
+        <w:t>Diagramme</w:t>
+      </w:r>
+      <w:proofErr w:type="spellEnd"/>
+      <w:r>
+        <w:rPr>
+          <w:rFonts w:ascii="Calibri" w:eastAsiaTheme="minorHAnsi" w:hAnsi="Calibri" w:cs="Calibri"/>
+          <w:color w:val="000000"/>
+          <w:sz w:val="22"/>
+          <w:szCs w:val="22"/>
+        </w:rPr>
+        <w:t xml:space="preserve"> de flux : Diagramme de flux </w:t>
+      </w:r>
+      <w:r>
+        <w:rPr>
+          <w:rFonts w:ascii="Calibri" w:eastAsiaTheme="minorHAnsi" w:hAnsi="Calibri" w:cs="Calibri"/>
+          <w:color w:val="000000"/>
+          <w:sz w:val="22"/>
+          <w:szCs w:val="22"/>
+        </w:rPr>
+        <w:t xml:space="preserve">du traitement d’un erreur avec </w:t>
+      </w:r>
+      <w:r>
+        <w:rPr>
+          <w:rFonts w:ascii="Calibri" w:eastAsiaTheme="minorHAnsi" w:hAnsi="Calibri" w:cs="Calibri"/>
+          <w:color w:val="000000"/>
+          <w:sz w:val="22"/>
+          <w:szCs w:val="22"/>
+        </w:rPr>
+        <w:t>l’assurance qualité</w:t>
+      </w:r>
+      <w:r>
+        <w:rPr>
+          <w:rFonts w:ascii="Calibri" w:eastAsiaTheme="minorHAnsi" w:hAnsi="Calibri" w:cs="Calibri"/>
+          <w:color w:val="000000"/>
           <w:sz w:val="22"/>
           <w:szCs w:val="22"/>
         </w:rPr>
@@ -1085,7 +922,7 @@
         <w:pStyle w:val="Paragraphedeliste"/>
         <w:rPr>
           <w:rFonts w:ascii="Calibri" w:eastAsiaTheme="minorHAnsi" w:hAnsi="Calibri" w:cs="Calibri"/>
-          <w:color w:val="FF0000"/>
+          <w:color w:val="000000"/>
           <w:sz w:val="22"/>
           <w:szCs w:val="22"/>
         </w:rPr>
@@ -1117,32 +954,27 @@
           <w:sz w:val="22"/>
           <w:szCs w:val="22"/>
         </w:rPr>
-        <w:t>L2</w:t>
-      </w:r>
-      <w:r>
-        <w:rPr>
-          <w:rFonts w:ascii="Calibri" w:eastAsiaTheme="minorHAnsi" w:hAnsi="Calibri" w:cs="Calibri"/>
-          <w:color w:val="000000"/>
-          <w:sz w:val="22"/>
-          <w:szCs w:val="22"/>
-        </w:rPr>
-        <w:t xml:space="preserve"> Courbe en S :  </w:t>
-      </w:r>
-      <w:r>
-        <w:rPr>
-          <w:rFonts w:ascii="Calibri" w:eastAsiaTheme="minorHAnsi" w:hAnsi="Calibri" w:cs="Calibri"/>
-          <w:sz w:val="22"/>
-          <w:szCs w:val="22"/>
-        </w:rPr>
-        <w:t>Graphique des 3 courbes avec les heures compilé et estimé pour chaque sema</w:t>
-      </w:r>
-      <w:r>
-        <w:rPr>
-          <w:rFonts w:ascii="Calibri" w:eastAsiaTheme="minorHAnsi" w:hAnsi="Calibri" w:cs="Calibri"/>
-          <w:sz w:val="22"/>
-          <w:szCs w:val="22"/>
-        </w:rPr>
-        <w:t>ine.</w:t>
+        <w:t xml:space="preserve">L2 </w:t>
+      </w:r>
+      <w:proofErr w:type="spellStart"/>
+      <w:r>
+        <w:rPr>
+          <w:rFonts w:ascii="Calibri" w:eastAsiaTheme="minorHAnsi" w:hAnsi="Calibri" w:cs="Calibri"/>
+          <w:color w:val="000000"/>
+          <w:sz w:val="22"/>
+          <w:szCs w:val="22"/>
+        </w:rPr>
+        <w:t>QA_Plan</w:t>
+      </w:r>
+      <w:proofErr w:type="spellEnd"/>
+      <w:r>
+        <w:rPr>
+          <w:rFonts w:ascii="Calibri" w:eastAsiaTheme="minorHAnsi" w:hAnsi="Calibri" w:cs="Calibri"/>
+          <w:color w:val="000000"/>
+          <w:sz w:val="22"/>
+          <w:szCs w:val="22"/>
+        </w:rPr>
+        <w:t> : Fichier de présentation et d’explication de l’assurance qualité.</w:t>
       </w:r>
     </w:p>
     <w:p>
@@ -1182,16 +1014,43 @@
           <w:sz w:val="22"/>
           <w:szCs w:val="22"/>
         </w:rPr>
-        <w:t>L2</w:t>
-      </w:r>
-      <w:r>
-        <w:rPr>
-          <w:rFonts w:ascii="Calibri" w:eastAsiaTheme="minorHAnsi" w:hAnsi="Calibri" w:cs="Calibri"/>
-          <w:color w:val="000000"/>
-          <w:sz w:val="22"/>
-          <w:szCs w:val="22"/>
-        </w:rPr>
-        <w:t xml:space="preserve"> UML – Diagramme d’interaction : Diagramme d’interaction UML du prototype.</w:t>
+        <w:t xml:space="preserve">L2 Schéma Bloc – traitement </w:t>
+      </w:r>
+      <w:r>
+        <w:rPr>
+          <w:rFonts w:ascii="Calibri" w:eastAsiaTheme="minorHAnsi" w:hAnsi="Calibri" w:cs="Calibri"/>
+          <w:color w:val="000000"/>
+          <w:sz w:val="22"/>
+          <w:szCs w:val="22"/>
+        </w:rPr>
+        <w:t xml:space="preserve">de signal </w:t>
+      </w:r>
+      <w:r>
+        <w:rPr>
+          <w:rFonts w:ascii="Calibri" w:eastAsiaTheme="minorHAnsi" w:hAnsi="Calibri" w:cs="Calibri"/>
+          <w:color w:val="000000"/>
+          <w:sz w:val="22"/>
+          <w:szCs w:val="22"/>
+        </w:rPr>
+        <w:t>: Schéma bloc du traitement de signal numérique à l’aide du DSK</w:t>
+      </w:r>
+      <w:r>
+        <w:rPr>
+          <w:rFonts w:ascii="Calibri" w:eastAsiaTheme="minorHAnsi" w:hAnsi="Calibri" w:cs="Calibri"/>
+          <w:color w:val="000000"/>
+          <w:sz w:val="22"/>
+          <w:szCs w:val="22"/>
+        </w:rPr>
+        <w:t>, vue d’un très haut niveau</w:t>
+      </w:r>
+      <w:r>
+        <w:rPr>
+          <w:rFonts w:ascii="Calibri" w:eastAsiaTheme="minorHAnsi" w:hAnsi="Calibri" w:cs="Calibri"/>
+          <w:color w:val="000000"/>
+          <w:sz w:val="22"/>
+          <w:szCs w:val="22"/>
+        </w:rPr>
+        <w:t>.</w:t>
       </w:r>
     </w:p>
     <w:p>
@@ -1231,27 +1090,25 @@
           <w:sz w:val="22"/>
           <w:szCs w:val="22"/>
         </w:rPr>
-        <w:t xml:space="preserve">L2 </w:t>
-      </w:r>
-      <w:proofErr w:type="spellStart"/>
-      <w:r>
-        <w:rPr>
-          <w:rFonts w:ascii="Calibri" w:eastAsiaTheme="minorHAnsi" w:hAnsi="Calibri" w:cs="Calibri"/>
-          <w:color w:val="000000"/>
-          <w:sz w:val="22"/>
-          <w:szCs w:val="22"/>
-        </w:rPr>
-        <w:t>Ordinogramme_traitement_signal</w:t>
-      </w:r>
-      <w:proofErr w:type="spellEnd"/>
-      <w:r>
-        <w:rPr>
-          <w:rFonts w:ascii="Calibri" w:eastAsiaTheme="minorHAnsi" w:hAnsi="Calibri" w:cs="Calibri"/>
-          <w:color w:val="000000"/>
-          <w:sz w:val="22"/>
-          <w:szCs w:val="22"/>
-        </w:rPr>
-        <w:t> : Ordinogramme de l’algorithme de traitement de signal.</w:t>
+        <w:t>L2 Schéma_</w:t>
+      </w:r>
+      <w:r>
+        <w:rPr>
+          <w:rFonts w:ascii="Calibri" w:eastAsiaTheme="minorHAnsi" w:hAnsi="Calibri" w:cs="Calibri"/>
+          <w:color w:val="000000"/>
+          <w:sz w:val="22"/>
+          <w:szCs w:val="22"/>
+        </w:rPr>
+        <w:t>Bloc</w:t>
+      </w:r>
+      <w:r>
+        <w:rPr>
+          <w:rFonts w:ascii="Calibri" w:eastAsiaTheme="minorHAnsi" w:hAnsi="Calibri" w:cs="Calibri"/>
+          <w:color w:val="000000"/>
+          <w:sz w:val="22"/>
+          <w:szCs w:val="22"/>
+        </w:rPr>
+        <w:t>_V2 : Schéma bloc représentant la communication des périphériques entre eux, ainsi que leur moyen de communication.</w:t>
       </w:r>
     </w:p>
     <w:p>
@@ -1284,8 +1141,195 @@
           <w:szCs w:val="22"/>
         </w:rPr>
       </w:pPr>
-      <w:bookmarkStart w:id="0" w:name="_GoBack"/>
-      <w:bookmarkEnd w:id="0"/>
+      <w:r>
+        <w:rPr>
+          <w:rFonts w:ascii="Calibri" w:eastAsiaTheme="minorHAnsi" w:hAnsi="Calibri" w:cs="Calibri"/>
+          <w:color w:val="000000"/>
+          <w:sz w:val="22"/>
+          <w:szCs w:val="22"/>
+        </w:rPr>
+        <w:t>L2 Télécommande : Schéma de connexion de la télécommande avec le DSK de SPI à RS232.</w:t>
+      </w:r>
+    </w:p>
+    <w:p>
+      <w:pPr>
+        <w:pStyle w:val="Paragraphedeliste"/>
+        <w:rPr>
+          <w:rFonts w:ascii="Calibri" w:eastAsiaTheme="minorHAnsi" w:hAnsi="Calibri" w:cs="Calibri"/>
+          <w:color w:val="000000"/>
+          <w:sz w:val="22"/>
+          <w:szCs w:val="22"/>
+        </w:rPr>
+      </w:pPr>
+    </w:p>
+    <w:p>
+      <w:pPr>
+        <w:pStyle w:val="Paragraphedeliste"/>
+        <w:numPr>
+          <w:ilvl w:val="0"/>
+          <w:numId w:val="2"/>
+        </w:numPr>
+        <w:autoSpaceDE w:val="0"/>
+        <w:autoSpaceDN w:val="0"/>
+        <w:adjustRightInd w:val="0"/>
+        <w:spacing w:after="0" w:line="240" w:lineRule="auto"/>
+        <w:jc w:val="left"/>
+        <w:rPr>
+          <w:rFonts w:ascii="Calibri" w:eastAsiaTheme="minorHAnsi" w:hAnsi="Calibri" w:cs="Calibri"/>
+          <w:color w:val="000000"/>
+          <w:sz w:val="22"/>
+          <w:szCs w:val="22"/>
+        </w:rPr>
+      </w:pPr>
+      <w:r>
+        <w:rPr>
+          <w:rFonts w:ascii="Calibri" w:eastAsiaTheme="minorHAnsi" w:hAnsi="Calibri" w:cs="Calibri"/>
+          <w:color w:val="000000"/>
+          <w:sz w:val="22"/>
+          <w:szCs w:val="22"/>
+        </w:rPr>
+        <w:t>L2 UML – Cas d’utilisation : Diagramme de cas d’utilisation UML du prototype.</w:t>
+      </w:r>
+    </w:p>
+    <w:p>
+      <w:pPr>
+        <w:pStyle w:val="Paragraphedeliste"/>
+        <w:rPr>
+          <w:rFonts w:ascii="Calibri" w:eastAsiaTheme="minorHAnsi" w:hAnsi="Calibri" w:cs="Calibri"/>
+          <w:color w:val="000000"/>
+          <w:sz w:val="22"/>
+          <w:szCs w:val="22"/>
+        </w:rPr>
+      </w:pPr>
+    </w:p>
+    <w:p>
+      <w:pPr>
+        <w:pStyle w:val="Paragraphedeliste"/>
+        <w:numPr>
+          <w:ilvl w:val="0"/>
+          <w:numId w:val="2"/>
+        </w:numPr>
+        <w:autoSpaceDE w:val="0"/>
+        <w:autoSpaceDN w:val="0"/>
+        <w:adjustRightInd w:val="0"/>
+        <w:spacing w:after="0" w:line="240" w:lineRule="auto"/>
+        <w:jc w:val="left"/>
+        <w:rPr>
+          <w:rFonts w:ascii="Calibri" w:eastAsiaTheme="minorHAnsi" w:hAnsi="Calibri" w:cs="Calibri"/>
+          <w:color w:val="000000"/>
+          <w:sz w:val="22"/>
+          <w:szCs w:val="22"/>
+        </w:rPr>
+      </w:pPr>
+      <w:r>
+        <w:rPr>
+          <w:rFonts w:ascii="Calibri" w:eastAsiaTheme="minorHAnsi" w:hAnsi="Calibri" w:cs="Calibri"/>
+          <w:color w:val="000000"/>
+          <w:sz w:val="22"/>
+          <w:szCs w:val="22"/>
+        </w:rPr>
+        <w:t>L2 UML – Diagramme d’interaction : Diagramme d’interaction UML du prototype.</w:t>
+      </w:r>
+    </w:p>
+    <w:p>
+      <w:pPr>
+        <w:pStyle w:val="Paragraphedeliste"/>
+        <w:rPr>
+          <w:rFonts w:ascii="Calibri" w:eastAsiaTheme="minorHAnsi" w:hAnsi="Calibri" w:cs="Calibri"/>
+          <w:color w:val="000000"/>
+          <w:sz w:val="22"/>
+          <w:szCs w:val="22"/>
+        </w:rPr>
+      </w:pPr>
+    </w:p>
+    <w:p>
+      <w:pPr>
+        <w:pStyle w:val="Paragraphedeliste"/>
+        <w:numPr>
+          <w:ilvl w:val="0"/>
+          <w:numId w:val="2"/>
+        </w:numPr>
+        <w:autoSpaceDE w:val="0"/>
+        <w:autoSpaceDN w:val="0"/>
+        <w:adjustRightInd w:val="0"/>
+        <w:spacing w:after="0" w:line="240" w:lineRule="auto"/>
+        <w:jc w:val="left"/>
+        <w:rPr>
+          <w:rFonts w:ascii="Calibri" w:eastAsiaTheme="minorHAnsi" w:hAnsi="Calibri" w:cs="Calibri"/>
+          <w:color w:val="000000"/>
+          <w:sz w:val="22"/>
+          <w:szCs w:val="22"/>
+        </w:rPr>
+      </w:pPr>
+      <w:r>
+        <w:rPr>
+          <w:rFonts w:ascii="Calibri" w:eastAsiaTheme="minorHAnsi" w:hAnsi="Calibri" w:cs="Calibri"/>
+          <w:color w:val="000000"/>
+          <w:sz w:val="22"/>
+          <w:szCs w:val="22"/>
+        </w:rPr>
+        <w:t>L2</w:t>
+      </w:r>
+      <w:r>
+        <w:rPr>
+          <w:rFonts w:ascii="Calibri" w:eastAsiaTheme="minorHAnsi" w:hAnsi="Calibri" w:cs="Calibri"/>
+          <w:color w:val="000000"/>
+          <w:sz w:val="22"/>
+          <w:szCs w:val="22"/>
+        </w:rPr>
+        <w:t xml:space="preserve"> UML - État-transition et activité</w:t>
+      </w:r>
+      <w:r>
+        <w:rPr>
+          <w:rFonts w:ascii="Calibri" w:eastAsiaTheme="minorHAnsi" w:hAnsi="Calibri" w:cs="Calibri"/>
+          <w:color w:val="000000"/>
+          <w:sz w:val="22"/>
+          <w:szCs w:val="22"/>
+        </w:rPr>
+        <w:t xml:space="preserve"> : Diagramme d’état-transition et d’activité UML du prototype.</w:t>
+      </w:r>
+    </w:p>
+    <w:p>
+      <w:pPr>
+        <w:pStyle w:val="Paragraphedeliste"/>
+        <w:autoSpaceDE w:val="0"/>
+        <w:autoSpaceDN w:val="0"/>
+        <w:adjustRightInd w:val="0"/>
+        <w:spacing w:after="0" w:line="240" w:lineRule="auto"/>
+        <w:jc w:val="left"/>
+        <w:rPr>
+          <w:rFonts w:ascii="Calibri" w:eastAsiaTheme="minorHAnsi" w:hAnsi="Calibri" w:cs="Calibri"/>
+          <w:color w:val="000000"/>
+          <w:sz w:val="22"/>
+          <w:szCs w:val="22"/>
+        </w:rPr>
+      </w:pPr>
+    </w:p>
+    <w:p>
+      <w:pPr>
+        <w:pStyle w:val="Paragraphedeliste"/>
+        <w:rPr>
+          <w:rFonts w:ascii="Calibri" w:eastAsiaTheme="minorHAnsi" w:hAnsi="Calibri" w:cs="Calibri"/>
+          <w:color w:val="000000"/>
+          <w:sz w:val="22"/>
+          <w:szCs w:val="22"/>
+        </w:rPr>
+      </w:pPr>
+    </w:p>
+    <w:p>
+      <w:pPr>
+        <w:autoSpaceDE w:val="0"/>
+        <w:autoSpaceDN w:val="0"/>
+        <w:adjustRightInd w:val="0"/>
+        <w:spacing w:after="0" w:line="240" w:lineRule="auto"/>
+        <w:jc w:val="left"/>
+        <w:rPr>
+          <w:rFonts w:ascii="Calibri" w:eastAsiaTheme="minorHAnsi" w:hAnsi="Calibri" w:cs="Calibri"/>
+          <w:color w:val="000000"/>
+          <w:sz w:val="22"/>
+          <w:szCs w:val="22"/>
+        </w:rPr>
+      </w:pPr>
     </w:p>
     <w:p>
       <w:pPr>
@@ -1788,6 +1832,7 @@
     <w:lsdException w:name="HTML Sample" w:semiHidden="1" w:unhideWhenUsed="1"/>
     <w:lsdException w:name="HTML Typewriter" w:semiHidden="1" w:unhideWhenUsed="1"/>
     <w:lsdException w:name="HTML Variable" w:semiHidden="1" w:unhideWhenUsed="1"/>
+    <w:lsdException w:name="Normal Table" w:semiHidden="1" w:unhideWhenUsed="1"/>
     <w:lsdException w:name="annotation subject" w:semiHidden="1" w:unhideWhenUsed="1"/>
     <w:lsdException w:name="No List" w:semiHidden="1" w:unhideWhenUsed="1"/>
     <w:lsdException w:name="Outline List 1" w:semiHidden="1" w:unhideWhenUsed="1"/>
@@ -1833,9 +1878,11 @@
     <w:lsdException w:name="Table Subtle 1" w:semiHidden="1" w:unhideWhenUsed="1"/>
     <w:lsdException w:name="Table Subtle 2" w:semiHidden="1" w:unhideWhenUsed="1"/>
     <w:lsdException w:name="Table Web 1" w:semiHidden="1" w:unhideWhenUsed="1"/>
+    <w:lsdException w:name="Table Web 2" w:semiHidden="1" w:unhideWhenUsed="1"/>
     <w:lsdException w:name="Table Web 3" w:semiHidden="1" w:unhideWhenUsed="1"/>
     <w:lsdException w:name="Balloon Text" w:semiHidden="1" w:unhideWhenUsed="1"/>
     <w:lsdException w:name="Table Grid" w:uiPriority="39"/>
+    <w:lsdException w:name="Table Theme" w:semiHidden="1" w:unhideWhenUsed="1"/>
     <w:lsdException w:name="Placeholder Text" w:semiHidden="1"/>
     <w:lsdException w:name="No Spacing" w:uiPriority="1" w:qFormat="1"/>
     <w:lsdException w:name="Light Shading" w:uiPriority="60"/>

</xml_diff>